<commit_message>
Adding 1 Level from Chris into the Scene
</commit_message>
<xml_diff>
--- a/Dokumente/Meetings.docx
+++ b/Dokumente/Meetings.docx
@@ -490,7 +490,10 @@
         </w:numPr>
       </w:pPr>
       <w:r>
-        <w:t>Bewerbungsmappe für master cv zurück?</w:t>
+        <w:t>Bewerbungsmappe für M</w:t>
+      </w:r>
+      <w:r>
+        <w:t>aster cv zurück?</w:t>
       </w:r>
     </w:p>
     <w:p>
@@ -501,44 +504,109 @@
           <w:numId w:val="2"/>
         </w:numPr>
       </w:pPr>
+    </w:p>
+    <w:p>
+      <w:pPr>
+        <w:pStyle w:val="Listenabsatz"/>
+        <w:numPr>
+          <w:ilvl w:val="0"/>
+          <w:numId w:val="2"/>
+        </w:numPr>
+      </w:pPr>
+      <w:r>
+        <w:t>Besprechung mit Niko zwecks der Zwischenberichte</w:t>
+      </w:r>
+    </w:p>
+    <w:p>
+      <w:pPr>
+        <w:pStyle w:val="Listenabsatz"/>
+        <w:numPr>
+          <w:ilvl w:val="1"/>
+          <w:numId w:val="2"/>
+        </w:numPr>
+      </w:pPr>
+      <w:r>
+        <w:t>Termin am 23.11</w:t>
+      </w:r>
+    </w:p>
+    <w:p>
+      <w:pPr>
+        <w:pStyle w:val="Listenabsatz"/>
+        <w:numPr>
+          <w:ilvl w:val="1"/>
+          <w:numId w:val="2"/>
+        </w:numPr>
+      </w:pPr>
+      <w:r>
+        <w:t>Es geht um den den Projektplan</w:t>
+      </w:r>
+    </w:p>
+    <w:p>
+      <w:pPr>
+        <w:pStyle w:val="Listenabsatz"/>
+        <w:numPr>
+          <w:ilvl w:val="2"/>
+          <w:numId w:val="2"/>
+        </w:numPr>
+      </w:pPr>
+      <w:r>
+        <w:t>Fail da niemand ein Gantt-Diagramm abgegeben hat</w:t>
+      </w:r>
+    </w:p>
+    <w:p>
+      <w:pPr>
+        <w:pStyle w:val="Listenabsatz"/>
+        <w:numPr>
+          <w:ilvl w:val="2"/>
+          <w:numId w:val="2"/>
+        </w:numPr>
+      </w:pPr>
+      <w:r>
+        <w:t xml:space="preserve">Screenshot von Gantt-Diagramm </w:t>
+      </w:r>
+    </w:p>
+    <w:p>
+      <w:pPr>
+        <w:pStyle w:val="Listenabsatz"/>
+        <w:numPr>
+          <w:ilvl w:val="2"/>
+          <w:numId w:val="2"/>
+        </w:numPr>
+      </w:pPr>
+      <w:r>
+        <w:t>Projektplan mit Gantt-Diagramm bis nächsten Mittwoch vorbereiten, damit Niko es nochmal kontrollieren kann</w:t>
+      </w:r>
+    </w:p>
+    <w:p>
+      <w:pPr>
+        <w:pStyle w:val="Listenabsatz"/>
+        <w:numPr>
+          <w:ilvl w:val="1"/>
+          <w:numId w:val="2"/>
+        </w:numPr>
+      </w:pPr>
+      <w:r>
+        <w:t>Niko ist unser Betreuer</w:t>
+      </w:r>
+    </w:p>
+    <w:p>
+      <w:pPr>
+        <w:pStyle w:val="Listenabsatz"/>
+        <w:numPr>
+          <w:ilvl w:val="1"/>
+          <w:numId w:val="2"/>
+        </w:numPr>
+      </w:pPr>
+      <w:r>
+        <w:t>Möchte uns möglichst gut unterstützen und uns helfen, das Projekt an den Start zu bringen</w:t>
+      </w:r>
       <w:bookmarkStart w:id="0" w:name="_GoBack"/>
       <w:bookmarkEnd w:id="0"/>
     </w:p>
     <w:p>
       <w:pPr>
         <w:pStyle w:val="Listenabsatz"/>
-        <w:numPr>
-          <w:ilvl w:val="0"/>
-          <w:numId w:val="2"/>
-        </w:numPr>
-      </w:pPr>
-      <w:r>
-        <w:t>Besprechung mit Niko zwecks der Zwischenberichte</w:t>
-      </w:r>
-    </w:p>
-    <w:p>
-      <w:pPr>
-        <w:pStyle w:val="Listenabsatz"/>
-        <w:numPr>
-          <w:ilvl w:val="1"/>
-          <w:numId w:val="2"/>
-        </w:numPr>
-      </w:pPr>
-      <w:r>
-        <w:t>Termin am 23.11</w:t>
-      </w:r>
-    </w:p>
-    <w:p>
-      <w:pPr>
-        <w:pStyle w:val="Listenabsatz"/>
-        <w:numPr>
-          <w:ilvl w:val="0"/>
-          <w:numId w:val="2"/>
-        </w:numPr>
-      </w:pPr>
-      <w:r>
-        <w:t>Morgen,</w:t>
-      </w:r>
+      </w:pPr>
     </w:p>
     <w:sectPr>
       <w:pgSz w:w="11906" w:h="16838"/>

</xml_diff>

<commit_message>
Add MeetinSkripts und Levelstruktur
</commit_message>
<xml_diff>
--- a/Dokumente/Meetings.docx
+++ b/Dokumente/Meetings.docx
@@ -1290,6 +1290,9 @@
         <w:br/>
         <w:t>Tatsächlicher Start::</w:t>
       </w:r>
+      <w:r>
+        <w:t>19:30 Uhr</w:t>
+      </w:r>
     </w:p>
     <w:p>
       <w:pPr>
@@ -1298,53 +1301,73 @@
       <w:r>
         <w:t>Anwesende:</w:t>
       </w:r>
-    </w:p>
-    <w:p>
-      <w:pPr>
-        <w:spacing w:line="360" w:lineRule="auto"/>
-      </w:pPr>
-      <w:r>
-        <w:t>Ende des Meeting</w:t>
-      </w:r>
-      <w:r>
-        <w:t>s</w:t>
-      </w:r>
-    </w:p>
-    <w:p>
-      <w:pPr>
-        <w:spacing w:line="360" w:lineRule="auto"/>
-      </w:pPr>
-      <w:r>
-        <w:t>Themen:</w:t>
-      </w:r>
-    </w:p>
-    <w:p>
-      <w:pPr>
-        <w:pStyle w:val="Listenabsatz"/>
-        <w:numPr>
-          <w:ilvl w:val="0"/>
-          <w:numId w:val="2"/>
-        </w:numPr>
-        <w:spacing w:line="360" w:lineRule="auto"/>
-      </w:pPr>
-      <w:r>
-        <w:t>Kamerabewegung entweder mit Button der über die Ränder</w:t>
-      </w:r>
-    </w:p>
-    <w:p>
-      <w:pPr>
-        <w:pStyle w:val="Listenabsatz"/>
-        <w:numPr>
-          <w:ilvl w:val="0"/>
-          <w:numId w:val="2"/>
-        </w:numPr>
-        <w:spacing w:line="360" w:lineRule="auto"/>
-      </w:pPr>
-      <w:r>
-        <w:t>Texturen leicht im Verzug</w:t>
+      <w:r>
+        <w:t xml:space="preserve"> </w:t>
       </w:r>
       <w:bookmarkStart w:id="0" w:name="_GoBack"/>
       <w:bookmarkEnd w:id="0"/>
+      <w:r>
+        <w:t>Alle</w:t>
+      </w:r>
+    </w:p>
+    <w:p>
+      <w:pPr>
+        <w:spacing w:line="360" w:lineRule="auto"/>
+      </w:pPr>
+      <w:r>
+        <w:t>Ende des Meeting</w:t>
+      </w:r>
+      <w:r>
+        <w:t>s</w:t>
+      </w:r>
+      <w:r>
+        <w:t xml:space="preserve">: </w:t>
+      </w:r>
+      <w:r>
+        <w:t>21:30 Uhr</w:t>
+      </w:r>
+    </w:p>
+    <w:p>
+      <w:pPr>
+        <w:spacing w:line="360" w:lineRule="auto"/>
+      </w:pPr>
+      <w:r>
+        <w:t>Themen:</w:t>
+      </w:r>
+    </w:p>
+    <w:p>
+      <w:pPr>
+        <w:pStyle w:val="Listenabsatz"/>
+        <w:numPr>
+          <w:ilvl w:val="0"/>
+          <w:numId w:val="2"/>
+        </w:numPr>
+        <w:spacing w:line="360" w:lineRule="auto"/>
+      </w:pPr>
+      <w:r>
+        <w:t>Kamerabewegung entweder mit Button der über die Ränder</w:t>
+      </w:r>
+    </w:p>
+    <w:p>
+      <w:pPr>
+        <w:pStyle w:val="Listenabsatz"/>
+        <w:numPr>
+          <w:ilvl w:val="0"/>
+          <w:numId w:val="2"/>
+        </w:numPr>
+        <w:spacing w:line="360" w:lineRule="auto"/>
+      </w:pPr>
+      <w:r>
+        <w:t>Texturen leicht im Verzug</w:t>
+      </w:r>
+      <w:r>
+        <w:br/>
+        <w:t>Werden bis morgen, 14.12 fertig gemacht</w:t>
+      </w:r>
+      <w:r>
+        <w:br/>
+        <w:t xml:space="preserve">Charaktertexturen werden auch morgen fertig gemacht </w:t>
+      </w:r>
     </w:p>
     <w:p>
       <w:pPr>
@@ -1374,7 +1397,77 @@
       <w:r>
         <w:t xml:space="preserve"> bzw. an den Wänden</w:t>
       </w:r>
-      <w:r>
+    </w:p>
+    <w:p>
+      <w:pPr>
+        <w:pStyle w:val="Listenabsatz"/>
+        <w:numPr>
+          <w:ilvl w:val="0"/>
+          <w:numId w:val="2"/>
+        </w:numPr>
+        <w:spacing w:line="360" w:lineRule="auto"/>
+      </w:pPr>
+      <w:r>
+        <w:t>Andi macht noch eine Insel für die Mitte</w:t>
+      </w:r>
+      <w:r>
+        <w:br/>
+        <w:t>Wird auch bis morgen, 14.12 fertig gestellt</w:t>
+      </w:r>
+    </w:p>
+    <w:p>
+      <w:pPr>
+        <w:pStyle w:val="Listenabsatz"/>
+        <w:numPr>
+          <w:ilvl w:val="0"/>
+          <w:numId w:val="2"/>
+        </w:numPr>
+        <w:spacing w:line="360" w:lineRule="auto"/>
+      </w:pPr>
+      <w:r>
+        <w:t>Uvs vom 1. Kunden</w:t>
+      </w:r>
+      <w:r>
+        <w:t xml:space="preserve"> fehlen noch. Werden bis morgen, 14.12. fertig gestellt</w:t>
+      </w:r>
+    </w:p>
+    <w:p>
+      <w:pPr>
+        <w:pStyle w:val="Listenabsatz"/>
+        <w:numPr>
+          <w:ilvl w:val="0"/>
+          <w:numId w:val="2"/>
+        </w:numPr>
+        <w:spacing w:line="360" w:lineRule="auto"/>
+      </w:pPr>
+      <w:r>
+        <w:t>Animationen bekommen 2 Wochen mehr Zeit</w:t>
+      </w:r>
+    </w:p>
+    <w:p>
+      <w:pPr>
+        <w:pStyle w:val="Listenabsatz"/>
+        <w:numPr>
+          <w:ilvl w:val="0"/>
+          <w:numId w:val="2"/>
+        </w:numPr>
+        <w:spacing w:line="360" w:lineRule="auto"/>
+      </w:pPr>
+      <w:r>
+        <w:t>Nächstes Meeting am 20.12 um 10:30Uhr in der SAE</w:t>
+      </w:r>
+    </w:p>
+    <w:p>
+      <w:pPr>
+        <w:pStyle w:val="Listenabsatz"/>
+        <w:numPr>
+          <w:ilvl w:val="0"/>
+          <w:numId w:val="2"/>
+        </w:numPr>
+        <w:spacing w:line="360" w:lineRule="auto"/>
+      </w:pPr>
+      <w:r>
+        <w:lastRenderedPageBreak/>
         <w:br/>
       </w:r>
     </w:p>

</xml_diff>

<commit_message>
Meetingskript aktualisiert -> Stand: 24.1
AreaLight und Textur zum Raum hinzugefügt
DrawRay zeigt jetzt in die richtige Richtung
</commit_message>
<xml_diff>
--- a/Dokumente/Meetings.docx
+++ b/Dokumente/Meetings.docx
@@ -1490,30 +1490,267 @@
       <w:r>
         <w:t>Uhr</w:t>
       </w:r>
+    </w:p>
+    <w:p>
+      <w:pPr>
+        <w:spacing w:line="360" w:lineRule="auto"/>
+      </w:pPr>
+      <w:r>
+        <w:t>Anwesende: Andreas Pantel, Adrian Fahrbach, Christian Dell, Alexandra Schöllhammer, Christian Schmid</w:t>
+      </w:r>
+    </w:p>
+    <w:p>
+      <w:pPr>
+        <w:spacing w:line="360" w:lineRule="auto"/>
+      </w:pPr>
+      <w:r>
+        <w:t>Ende des Meetings:</w:t>
+      </w:r>
+      <w:r>
+        <w:t xml:space="preserve"> 18:33 Uhr</w:t>
+      </w:r>
+      <w:r>
+        <w:br/>
+        <w:t>Nächstes Meeting. 24.1. 14:00Uhr in der SAE</w:t>
+      </w:r>
+    </w:p>
+    <w:p>
+      <w:pPr>
+        <w:spacing w:line="360" w:lineRule="auto"/>
+      </w:pPr>
+      <w:r>
+        <w:t>Themen:</w:t>
+      </w:r>
+    </w:p>
+    <w:p>
+      <w:pPr>
+        <w:pStyle w:val="Listenabsatz"/>
+        <w:numPr>
+          <w:ilvl w:val="0"/>
+          <w:numId w:val="2"/>
+        </w:numPr>
+        <w:spacing w:line="360" w:lineRule="auto"/>
+      </w:pPr>
+      <w:r>
+        <w:t>Audio Preview Vorgestellt</w:t>
+      </w:r>
+    </w:p>
+    <w:p>
+      <w:pPr>
+        <w:pStyle w:val="Listenabsatz"/>
+        <w:numPr>
+          <w:ilvl w:val="1"/>
+          <w:numId w:val="2"/>
+        </w:numPr>
+        <w:spacing w:line="360" w:lineRule="auto"/>
+      </w:pPr>
+      <w:r>
+        <w:t>Finden alle gut</w:t>
+      </w:r>
+    </w:p>
+    <w:p>
+      <w:pPr>
+        <w:pStyle w:val="Listenabsatz"/>
+        <w:numPr>
+          <w:ilvl w:val="0"/>
+          <w:numId w:val="2"/>
+        </w:numPr>
+        <w:spacing w:line="360" w:lineRule="auto"/>
+      </w:pPr>
+      <w:r>
+        <w:t>Inneneinrichtung 2. Level nicht komplett fertig</w:t>
+      </w:r>
+    </w:p>
+    <w:p>
+      <w:pPr>
+        <w:pStyle w:val="Listenabsatz"/>
+        <w:numPr>
+          <w:ilvl w:val="1"/>
+          <w:numId w:val="2"/>
+        </w:numPr>
+        <w:spacing w:line="360" w:lineRule="auto"/>
+      </w:pPr>
+      <w:r>
+        <w:t>Arbeitsflächen sind fertig</w:t>
+      </w:r>
+    </w:p>
+    <w:p>
+      <w:pPr>
+        <w:pStyle w:val="Listenabsatz"/>
+        <w:numPr>
+          <w:ilvl w:val="1"/>
+          <w:numId w:val="2"/>
+        </w:numPr>
+        <w:spacing w:line="360" w:lineRule="auto"/>
+      </w:pPr>
+      <w:r>
+        <w:t>Aufbewahrungskisten / Schränke sind fertig</w:t>
+      </w:r>
+    </w:p>
+    <w:p>
+      <w:pPr>
+        <w:pStyle w:val="Listenabsatz"/>
+        <w:numPr>
+          <w:ilvl w:val="1"/>
+          <w:numId w:val="2"/>
+        </w:numPr>
+        <w:spacing w:line="360" w:lineRule="auto"/>
+      </w:pPr>
+      <w:r>
+        <w:t>Mülleimer fehlt noch</w:t>
+      </w:r>
+    </w:p>
+    <w:p>
+      <w:pPr>
+        <w:pStyle w:val="Listenabsatz"/>
+        <w:numPr>
+          <w:ilvl w:val="0"/>
+          <w:numId w:val="2"/>
+        </w:numPr>
+        <w:spacing w:line="360" w:lineRule="auto"/>
+      </w:pPr>
+      <w:r>
+        <w:t>Texturen vom 2. Level noch am Anfang</w:t>
+      </w:r>
+    </w:p>
+    <w:p>
+      <w:pPr>
+        <w:pStyle w:val="Listenabsatz"/>
+        <w:numPr>
+          <w:ilvl w:val="0"/>
+          <w:numId w:val="2"/>
+        </w:numPr>
+        <w:spacing w:line="360" w:lineRule="auto"/>
+      </w:pPr>
+      <w:r>
+        <w:t>UI fürs erste Level fertig</w:t>
+      </w:r>
+    </w:p>
+    <w:p>
+      <w:pPr>
+        <w:pStyle w:val="Listenabsatz"/>
+        <w:numPr>
+          <w:ilvl w:val="0"/>
+          <w:numId w:val="2"/>
+        </w:numPr>
+        <w:spacing w:line="360" w:lineRule="auto"/>
+      </w:pPr>
+      <w:r>
+        <w:t>Tutorial muss noch gemacht werden</w:t>
+      </w:r>
+    </w:p>
+    <w:p>
+      <w:pPr>
+        <w:pStyle w:val="Listenabsatz"/>
+        <w:numPr>
+          <w:ilvl w:val="0"/>
+          <w:numId w:val="2"/>
+        </w:numPr>
+        <w:spacing w:line="360" w:lineRule="auto"/>
+      </w:pPr>
+      <w:r>
+        <w:t>Für mich folgende Strafe</w:t>
+      </w:r>
+      <w:r>
+        <w:t xml:space="preserve"> da die Programmierung noch nicht Vorangekommen ist</w:t>
+      </w:r>
+      <w:r>
+        <w:t>: Jeden Anwesenden nächsten Dienstag dem 24.1.17 auf einen Döner ö.ä. einladen.</w:t>
+      </w:r>
+    </w:p>
+    <w:p>
+      <w:pPr>
+        <w:widowControl w:val="0"/>
+        <w:suppressAutoHyphens w:val="0"/>
+      </w:pPr>
+      <w:r>
+        <w:br w:type="page"/>
+      </w:r>
+    </w:p>
+    <w:p>
+      <w:pPr>
+        <w:widowControl w:val="0"/>
+        <w:suppressAutoHyphens w:val="0"/>
+      </w:pPr>
+      <w:r>
+        <w:lastRenderedPageBreak/>
+        <w:t>24.01.2017</w:t>
+      </w:r>
+    </w:p>
+    <w:p>
+      <w:pPr>
+        <w:spacing w:line="360" w:lineRule="auto"/>
+      </w:pPr>
+      <w:r>
+        <w:t>Geplanter Beginn: 14</w:t>
+      </w:r>
+      <w:r>
+        <w:t>:00Uhr:</w:t>
+      </w:r>
+      <w:r>
+        <w:br/>
+        <w:t>Tatsächlicher Start:</w:t>
+      </w:r>
+      <w:r>
+        <w:t>: 14</w:t>
+      </w:r>
+      <w:r>
+        <w:t>:</w:t>
+      </w:r>
+      <w:r>
+        <w:t>20</w:t>
+      </w:r>
+      <w:r>
+        <w:t>Uhr</w:t>
+      </w:r>
+    </w:p>
+    <w:p>
+      <w:pPr>
+        <w:spacing w:line="360" w:lineRule="auto"/>
+      </w:pPr>
+      <w:r>
+        <w:t>Anwesende: Andreas Pantel, Adrian Fahrbach, Christian Dell, Alexandra Schöllhammer, Christian Schmid</w:t>
+      </w:r>
+    </w:p>
+    <w:p>
+      <w:pPr>
+        <w:spacing w:line="360" w:lineRule="auto"/>
+      </w:pPr>
+      <w:r>
+        <w:t>Ende des Meetings:</w:t>
+      </w:r>
+      <w:r>
+        <w:t xml:space="preserve"> 15:30</w:t>
+      </w:r>
       <w:bookmarkStart w:id="0" w:name="_GoBack"/>
       <w:bookmarkEnd w:id="0"/>
-    </w:p>
-    <w:p>
-      <w:pPr>
-        <w:spacing w:line="360" w:lineRule="auto"/>
-      </w:pPr>
-      <w:r>
-        <w:t>Anwesende: Andreas Pantel, Adrian Fahrbach, Christian Dell, Alexandra Schöllhammer, Christian Schmid</w:t>
-      </w:r>
-    </w:p>
-    <w:p>
-      <w:pPr>
-        <w:spacing w:line="360" w:lineRule="auto"/>
-      </w:pPr>
-      <w:r>
-        <w:t>Ende des Meetings:</w:t>
-      </w:r>
-      <w:r>
-        <w:t xml:space="preserve"> 18:33 Uhr</w:t>
+      <w:r>
+        <w:t xml:space="preserve"> Uhr</w:t>
       </w:r>
       <w:r>
         <w:br/>
-        <w:t>Nächstes Meeting. 24.1. 14:00Uhr in der SAE</w:t>
+        <w:t>Nächstes Meeting. 31</w:t>
+      </w:r>
+      <w:r>
+        <w:t>.1.</w:t>
+      </w:r>
+      <w:r>
+        <w:t>17</w:t>
+      </w:r>
+      <w:r>
+        <w:t xml:space="preserve"> </w:t>
+      </w:r>
+      <w:r>
+        <w:t xml:space="preserve"> </w:t>
+      </w:r>
+      <w:r>
+        <w:t>18</w:t>
+      </w:r>
+      <w:r>
+        <w:t>:00Uhr i</w:t>
+      </w:r>
+      <w:r>
+        <w:t>m Discord</w:t>
       </w:r>
     </w:p>
     <w:p>
@@ -1534,131 +1771,371 @@
         <w:spacing w:line="360" w:lineRule="auto"/>
       </w:pPr>
       <w:r>
-        <w:t>Audio Preview Vorgestellt</w:t>
-      </w:r>
-    </w:p>
-    <w:p>
-      <w:pPr>
-        <w:pStyle w:val="Listenabsatz"/>
-        <w:numPr>
-          <w:ilvl w:val="1"/>
-          <w:numId w:val="2"/>
-        </w:numPr>
-        <w:spacing w:line="360" w:lineRule="auto"/>
-      </w:pPr>
-      <w:r>
-        <w:t>Finden alle gut</w:t>
-      </w:r>
-    </w:p>
-    <w:p>
-      <w:pPr>
-        <w:pStyle w:val="Listenabsatz"/>
-        <w:numPr>
-          <w:ilvl w:val="0"/>
-          <w:numId w:val="2"/>
-        </w:numPr>
-        <w:spacing w:line="360" w:lineRule="auto"/>
-      </w:pPr>
-      <w:r>
-        <w:t>Inneneinrichtung 2. Level nicht komplett fertig</w:t>
-      </w:r>
-    </w:p>
-    <w:p>
-      <w:pPr>
-        <w:pStyle w:val="Listenabsatz"/>
-        <w:numPr>
-          <w:ilvl w:val="1"/>
-          <w:numId w:val="2"/>
-        </w:numPr>
-        <w:spacing w:line="360" w:lineRule="auto"/>
-      </w:pPr>
-      <w:r>
-        <w:t>Arbeitsflächen sind fertig</w:t>
-      </w:r>
-    </w:p>
-    <w:p>
-      <w:pPr>
-        <w:pStyle w:val="Listenabsatz"/>
-        <w:numPr>
-          <w:ilvl w:val="1"/>
-          <w:numId w:val="2"/>
-        </w:numPr>
-        <w:spacing w:line="360" w:lineRule="auto"/>
-      </w:pPr>
-      <w:r>
-        <w:t>Aufbewahrungskisten / Schränke sind fertig</w:t>
-      </w:r>
-    </w:p>
-    <w:p>
-      <w:pPr>
-        <w:pStyle w:val="Listenabsatz"/>
-        <w:numPr>
-          <w:ilvl w:val="1"/>
-          <w:numId w:val="2"/>
-        </w:numPr>
-        <w:spacing w:line="360" w:lineRule="auto"/>
-      </w:pPr>
-      <w:r>
-        <w:t>Mülleimer fehlt noch</w:t>
-      </w:r>
-    </w:p>
-    <w:p>
-      <w:pPr>
-        <w:pStyle w:val="Listenabsatz"/>
-        <w:numPr>
-          <w:ilvl w:val="0"/>
-          <w:numId w:val="2"/>
-        </w:numPr>
-        <w:spacing w:line="360" w:lineRule="auto"/>
-      </w:pPr>
-      <w:r>
-        <w:t>Texturen vom 2. Level noch am Anfang</w:t>
-      </w:r>
-    </w:p>
-    <w:p>
-      <w:pPr>
-        <w:pStyle w:val="Listenabsatz"/>
-        <w:numPr>
-          <w:ilvl w:val="0"/>
-          <w:numId w:val="2"/>
-        </w:numPr>
-        <w:spacing w:line="360" w:lineRule="auto"/>
-      </w:pPr>
-      <w:r>
-        <w:t>UI fürs erste Level fertig</w:t>
-      </w:r>
-    </w:p>
-    <w:p>
-      <w:pPr>
-        <w:pStyle w:val="Listenabsatz"/>
-        <w:numPr>
-          <w:ilvl w:val="0"/>
-          <w:numId w:val="2"/>
-        </w:numPr>
-        <w:spacing w:line="360" w:lineRule="auto"/>
-      </w:pPr>
-      <w:r>
-        <w:t>Tutorial muss noch gemacht werden</w:t>
-      </w:r>
-    </w:p>
-    <w:p>
-      <w:pPr>
-        <w:pStyle w:val="Listenabsatz"/>
-        <w:numPr>
-          <w:ilvl w:val="0"/>
-          <w:numId w:val="2"/>
-        </w:numPr>
-        <w:spacing w:line="360" w:lineRule="auto"/>
-      </w:pPr>
-      <w:r>
-        <w:t>Für mich folgende Strafe</w:t>
-      </w:r>
-      <w:r>
-        <w:t xml:space="preserve"> da die Programmierung noch nicht Vorangekommen ist</w:t>
-      </w:r>
-      <w:r>
-        <w:t>: Jeden Anwesenden nächsten Dienstag dem 24.1.17 auf einen Döner ö.ä. einladen.</w:t>
-      </w:r>
+        <w:t>Texturänderungen für Küchengeräte</w:t>
+      </w:r>
+    </w:p>
+    <w:p>
+      <w:pPr>
+        <w:pStyle w:val="Listenabsatz"/>
+        <w:numPr>
+          <w:ilvl w:val="0"/>
+          <w:numId w:val="2"/>
+        </w:numPr>
+        <w:spacing w:line="360" w:lineRule="auto"/>
+      </w:pPr>
+      <w:r>
+        <w:t>3. Koch bis auf UVs fertig</w:t>
+      </w:r>
+    </w:p>
+    <w:p>
+      <w:pPr>
+        <w:pStyle w:val="Listenabsatz"/>
+        <w:numPr>
+          <w:ilvl w:val="0"/>
+          <w:numId w:val="2"/>
+        </w:numPr>
+        <w:spacing w:line="360" w:lineRule="auto"/>
+      </w:pPr>
+      <w:r>
+        <w:t>Animationen fehlen noch</w:t>
+      </w:r>
+      <w:r>
+        <w:br/>
+      </w:r>
+      <w:r>
+        <w:t>- Laufanimation bis zum nächsten Meeting</w:t>
+      </w:r>
+    </w:p>
+    <w:p>
+      <w:pPr>
+        <w:pStyle w:val="Listenabsatz"/>
+        <w:numPr>
+          <w:ilvl w:val="0"/>
+          <w:numId w:val="2"/>
+        </w:numPr>
+        <w:spacing w:line="360" w:lineRule="auto"/>
+      </w:pPr>
+      <w:r>
+        <w:t>K</w:t>
+      </w:r>
+      <w:r>
+        <w:t xml:space="preserve">amera Perspektivisch </w:t>
+      </w:r>
+    </w:p>
+    <w:p>
+      <w:pPr>
+        <w:pStyle w:val="Listenabsatz"/>
+        <w:numPr>
+          <w:ilvl w:val="0"/>
+          <w:numId w:val="2"/>
+        </w:numPr>
+        <w:spacing w:line="360" w:lineRule="auto"/>
+      </w:pPr>
+      <w:r>
+        <w:t>Für Candycrush-Level</w:t>
+      </w:r>
+    </w:p>
+    <w:p>
+      <w:pPr>
+        <w:pStyle w:val="Listenabsatz"/>
+        <w:numPr>
+          <w:ilvl w:val="1"/>
+          <w:numId w:val="2"/>
+        </w:numPr>
+        <w:spacing w:line="360" w:lineRule="auto"/>
+      </w:pPr>
+      <w:r>
+        <w:t>Griffe an den Schubladen werden in Zuckerstangen umgewandelt</w:t>
+      </w:r>
+    </w:p>
+    <w:p>
+      <w:pPr>
+        <w:pStyle w:val="Listenabsatz"/>
+        <w:numPr>
+          <w:ilvl w:val="1"/>
+          <w:numId w:val="2"/>
+        </w:numPr>
+        <w:spacing w:line="360" w:lineRule="auto"/>
+      </w:pPr>
+      <w:r>
+        <w:t>Koch bekommt entsprechende Verzierungen</w:t>
+      </w:r>
+      <w:r>
+        <w:t xml:space="preserve"> ( Zuckerstange im Haar, Bonbons auf der Stirn)</w:t>
+      </w:r>
+    </w:p>
+    <w:p>
+      <w:pPr>
+        <w:pStyle w:val="Listenabsatz"/>
+        <w:numPr>
+          <w:ilvl w:val="0"/>
+          <w:numId w:val="2"/>
+        </w:numPr>
+        <w:spacing w:line="360" w:lineRule="auto"/>
+      </w:pPr>
+      <w:r>
+        <w:t>2.Levelstruktur ist fertig</w:t>
+      </w:r>
+    </w:p>
+    <w:p>
+      <w:pPr>
+        <w:pStyle w:val="Listenabsatz"/>
+        <w:numPr>
+          <w:ilvl w:val="1"/>
+          <w:numId w:val="2"/>
+        </w:numPr>
+        <w:spacing w:line="360" w:lineRule="auto"/>
+      </w:pPr>
+      <w:r>
+        <w:t xml:space="preserve">Großteil der Assets fürs 2. Level </w:t>
+      </w:r>
+    </w:p>
+    <w:p>
+      <w:pPr>
+        <w:pStyle w:val="Listenabsatz"/>
+        <w:numPr>
+          <w:ilvl w:val="2"/>
+          <w:numId w:val="2"/>
+        </w:numPr>
+        <w:spacing w:line="360" w:lineRule="auto"/>
+      </w:pPr>
+      <w:r>
+        <w:t>Werden jedoch nochmal überarbeitet</w:t>
+      </w:r>
+    </w:p>
+    <w:p>
+      <w:pPr>
+        <w:pStyle w:val="Listenabsatz"/>
+        <w:numPr>
+          <w:ilvl w:val="0"/>
+          <w:numId w:val="2"/>
+        </w:numPr>
+        <w:spacing w:line="360" w:lineRule="auto"/>
+      </w:pPr>
+      <w:r>
+        <w:t>3. Levelstruktur ist fertig</w:t>
+      </w:r>
+    </w:p>
+    <w:p>
+      <w:pPr>
+        <w:pStyle w:val="Listenabsatz"/>
+        <w:numPr>
+          <w:ilvl w:val="0"/>
+          <w:numId w:val="2"/>
+        </w:numPr>
+        <w:spacing w:line="360" w:lineRule="auto"/>
+      </w:pPr>
+      <w:r>
+        <w:t>Assets fürs 3. Level fehlen noch</w:t>
+      </w:r>
+    </w:p>
+    <w:p>
+      <w:pPr>
+        <w:pStyle w:val="Listenabsatz"/>
+        <w:numPr>
+          <w:ilvl w:val="0"/>
+          <w:numId w:val="2"/>
+        </w:numPr>
+        <w:spacing w:line="360" w:lineRule="auto"/>
+      </w:pPr>
+      <w:r>
+        <w:t>Texturen fürs 2. Level  nicht ganz fertig</w:t>
+      </w:r>
+    </w:p>
+    <w:p>
+      <w:pPr>
+        <w:pStyle w:val="Listenabsatz"/>
+        <w:numPr>
+          <w:ilvl w:val="1"/>
+          <w:numId w:val="2"/>
+        </w:numPr>
+        <w:spacing w:line="360" w:lineRule="auto"/>
+      </w:pPr>
+      <w:r>
+        <w:t>Bis zum nächsten Meeting ferti</w:t>
+      </w:r>
+      <w:r>
+        <w:t>g</w:t>
+      </w:r>
+    </w:p>
+    <w:p>
+      <w:pPr>
+        <w:pStyle w:val="Listenabsatz"/>
+        <w:numPr>
+          <w:ilvl w:val="0"/>
+          <w:numId w:val="2"/>
+        </w:numPr>
+        <w:spacing w:line="360" w:lineRule="auto"/>
+      </w:pPr>
+      <w:r>
+        <w:t xml:space="preserve">Christian Dell schreibt die Credits </w:t>
+      </w:r>
+    </w:p>
+    <w:p>
+      <w:pPr>
+        <w:pStyle w:val="Listenabsatz"/>
+        <w:numPr>
+          <w:ilvl w:val="0"/>
+          <w:numId w:val="2"/>
+        </w:numPr>
+        <w:spacing w:line="360" w:lineRule="auto"/>
+      </w:pPr>
+      <w:r>
+        <w:t xml:space="preserve">Bewegung vom Charakter funktioniert </w:t>
+      </w:r>
+    </w:p>
+    <w:p>
+      <w:pPr>
+        <w:pStyle w:val="Listenabsatz"/>
+        <w:numPr>
+          <w:ilvl w:val="1"/>
+          <w:numId w:val="2"/>
+        </w:numPr>
+        <w:spacing w:line="360" w:lineRule="auto"/>
+      </w:pPr>
+      <w:r>
+        <w:t>Vorläufig mit Maus wird nach vollständigem Abschluss auf Touch exportiert</w:t>
+      </w:r>
+    </w:p>
+    <w:p>
+      <w:pPr>
+        <w:pStyle w:val="Listenabsatz"/>
+        <w:numPr>
+          <w:ilvl w:val="0"/>
+          <w:numId w:val="2"/>
+        </w:numPr>
+        <w:spacing w:line="360" w:lineRule="auto"/>
+      </w:pPr>
+      <w:r>
+        <w:t>Tutorial wird bis nächste Woche erledigt</w:t>
+      </w:r>
+    </w:p>
+    <w:p>
+      <w:pPr>
+        <w:pStyle w:val="Listenabsatz"/>
+        <w:numPr>
+          <w:ilvl w:val="0"/>
+          <w:numId w:val="2"/>
+        </w:numPr>
+        <w:spacing w:line="360" w:lineRule="auto"/>
+      </w:pPr>
+      <w:r>
+        <w:lastRenderedPageBreak/>
+        <w:t>S</w:t>
+      </w:r>
+      <w:r>
+        <w:t>e</w:t>
+      </w:r>
+      <w:r>
+        <w:t>pa</w:t>
+      </w:r>
+      <w:r>
+        <w:t>ra</w:t>
+      </w:r>
+      <w:r>
+        <w:t>tes Menü für die Schränke</w:t>
+      </w:r>
+    </w:p>
+    <w:p>
+      <w:pPr>
+        <w:pStyle w:val="Listenabsatz"/>
+        <w:numPr>
+          <w:ilvl w:val="1"/>
+          <w:numId w:val="2"/>
+        </w:numPr>
+        <w:spacing w:line="360" w:lineRule="auto"/>
+      </w:pPr>
+      <w:r>
+        <w:t>Wird d</w:t>
+      </w:r>
+      <w:r>
+        <w:t xml:space="preserve">raufgedrückt tauchen Gizmos auf, </w:t>
+      </w:r>
+      <w:r>
+        <w:t>welche symbolisieren was sich im Schrank befindet. Die gewünschte Zutat kann dann ausgewählt werden</w:t>
+      </w:r>
+    </w:p>
+    <w:p>
+      <w:pPr>
+        <w:pStyle w:val="Listenabsatz"/>
+        <w:numPr>
+          <w:ilvl w:val="0"/>
+          <w:numId w:val="2"/>
+        </w:numPr>
+        <w:spacing w:line="360" w:lineRule="auto"/>
+      </w:pPr>
+      <w:r>
+        <w:t>Particle</w:t>
+      </w:r>
+      <w:r>
+        <w:t xml:space="preserve"> </w:t>
+      </w:r>
+      <w:r>
+        <w:t>System wird eingefärbt um den Status der Zutat zu symbolisieren</w:t>
+      </w:r>
+    </w:p>
+    <w:p>
+      <w:pPr>
+        <w:pStyle w:val="Listenabsatz"/>
+        <w:numPr>
+          <w:ilvl w:val="1"/>
+          <w:numId w:val="2"/>
+        </w:numPr>
+        <w:spacing w:line="360" w:lineRule="auto"/>
+      </w:pPr>
+      <w:r>
+        <w:t>Start:</w:t>
+      </w:r>
+      <w:r>
+        <w:t xml:space="preserve"> </w:t>
+      </w:r>
+      <w:r>
+        <w:t>weiß</w:t>
+      </w:r>
+    </w:p>
+    <w:p>
+      <w:pPr>
+        <w:pStyle w:val="Listenabsatz"/>
+        <w:numPr>
+          <w:ilvl w:val="1"/>
+          <w:numId w:val="2"/>
+        </w:numPr>
+        <w:spacing w:line="360" w:lineRule="auto"/>
+      </w:pPr>
+      <w:r>
+        <w:t>Fertig: Grün</w:t>
+      </w:r>
+    </w:p>
+    <w:p>
+      <w:pPr>
+        <w:pStyle w:val="Listenabsatz"/>
+        <w:numPr>
+          <w:ilvl w:val="1"/>
+          <w:numId w:val="2"/>
+        </w:numPr>
+        <w:spacing w:line="360" w:lineRule="auto"/>
+      </w:pPr>
+      <w:r>
+        <w:t>Zu lange drin: rot</w:t>
+      </w:r>
+    </w:p>
+    <w:p>
+      <w:pPr>
+        <w:pStyle w:val="Listenabsatz"/>
+        <w:numPr>
+          <w:ilvl w:val="0"/>
+          <w:numId w:val="2"/>
+        </w:numPr>
+        <w:spacing w:line="360" w:lineRule="auto"/>
+      </w:pPr>
+      <w:r>
+        <w:t>Raumtexturen werden bis Donnerstag, 26.1. bearbeitet</w:t>
+      </w:r>
+    </w:p>
+    <w:p>
+      <w:pPr>
+        <w:spacing w:line="360" w:lineRule="auto"/>
+      </w:pPr>
     </w:p>
     <w:p>
       <w:pPr>

</xml_diff>